<commit_message>
upd articles and links
</commit_message>
<xml_diff>
--- a/KateMassage.docx
+++ b/KateMassage.docx
@@ -141,6 +141,7 @@
           <w:spacing w:val="0"/>
           <w:sz w:val="55"/>
         </w:rPr>
+        <w:t>caring-hands.github.io</w:t>
       </w:r>
     </w:p>
     <w:p>
@@ -160,7 +161,7 @@
           <w:spacing w:val="0"/>
           <w:sz w:val="55"/>
         </w:rPr>
-        <w:t>Caringhands</w:t>
+        <w:t>c</w:t>
       </w:r>
       <w:r>
         <w:rPr>
@@ -173,8 +174,15 @@
           <w:spacing w:val="0"/>
           <w:sz w:val="55"/>
         </w:rPr>
-        <w:t xml:space="preserve"> </w:t>
-      </w:r>
+        <w:t xml:space="preserve">aring-hands </w:t>
+      </w:r>
+    </w:p>
+    <w:p>
+      <w:pPr>
+        <w:pStyle w:val="Normal"/>
+        <w:jc w:val="left"/>
+        <w:rPr/>
+      </w:pPr>
       <w:bookmarkStart w:id="0" w:name="__DdeLink__18_1838058129"/>
       <w:r>
         <w:rPr>
@@ -195,12 +203,11 @@
       <w:pPr>
         <w:pStyle w:val="Normal"/>
         <w:jc w:val="left"/>
-        <w:rPr/>
-      </w:pPr>
-      <w:r>
-        <w:rPr>
-          <w:rFonts w:ascii="Georgia;serif" w:hAnsi="Georgia;serif"/>
-          <w:b w:val="false"/>
+        <w:rPr>
+          <w:rFonts w:ascii="Georgia;serif" w:hAnsi="Georgia;serif"/>
+          <w:b w:val="false"/>
+          <w:b w:val="false"/>
+          <w:i w:val="false"/>
           <w:i w:val="false"/>
           <w:caps w:val="false"/>
           <w:smallCaps w:val="false"/>
@@ -208,7 +215,9 @@
           <w:spacing w:val="0"/>
           <w:sz w:val="55"/>
         </w:rPr>
-        <w:t>Lovingtouch</w:t>
+      </w:pPr>
+      <w:r>
+        <w:rPr/>
       </w:r>
     </w:p>
     <w:p>
@@ -247,7 +256,7 @@
                 <wp:positionV relativeFrom="line">
                   <wp:posOffset>635</wp:posOffset>
                 </wp:positionV>
-                <wp:extent cx="211455" cy="211455"/>
+                <wp:extent cx="212090" cy="212090"/>
                 <wp:effectExtent l="0" t="0" r="0" b="0"/>
                 <wp:wrapSquare wrapText="largest"/>
                 <wp:docPr id="1" name="Frame1"/>
@@ -258,7 +267,7 @@
                       <wps:spPr>
                         <a:xfrm>
                           <a:off x="0" y="0"/>
-                          <a:ext cx="210960" cy="210960"/>
+                          <a:ext cx="211320" cy="211320"/>
                         </a:xfrm>
                         <a:prstGeom prst="rect">
                           <a:avLst/>
@@ -280,10 +289,14 @@
                             <w:pPr>
                               <w:pStyle w:val="TextBody"/>
                               <w:spacing w:lineRule="auto" w:line="276" w:before="0" w:after="140"/>
-                              <w:rPr/>
+                              <w:rPr>
+                                <w:color w:val="000000"/>
+                              </w:rPr>
                             </w:pPr>
                             <w:r>
-                              <w:rPr/>
+                              <w:rPr>
+                                <w:color w:val="000000"/>
+                              </w:rPr>
                             </w:r>
                           </w:p>
                         </w:txbxContent>
@@ -299,7 +312,7 @@
           </mc:Choice>
           <mc:Fallback>
             <w:pict>
-              <v:rect id="shape_0" ID="Frame1" stroked="f" style="position:absolute;margin-left:0pt;margin-top:0.05pt;width:16.55pt;height:16.55pt;mso-position-horizontal:left">
+              <v:rect id="shape_0" ID="Frame1" stroked="f" style="position:absolute;margin-left:0pt;margin-top:0.05pt;width:16.6pt;height:16.6pt;mso-position-horizontal:left">
                 <w10:wrap type="none"/>
                 <v:fill o:detectmouseclick="t" on="false"/>
                 <v:stroke color="#3465a4" joinstyle="round" endcap="flat"/>
@@ -309,10 +322,14 @@
                       <w:pPr>
                         <w:pStyle w:val="TextBody"/>
                         <w:spacing w:lineRule="auto" w:line="276" w:before="0" w:after="140"/>
-                        <w:rPr/>
+                        <w:rPr>
+                          <w:color w:val="000000"/>
+                        </w:rPr>
                       </w:pPr>
                       <w:r>
-                        <w:rPr/>
+                        <w:rPr>
+                          <w:color w:val="000000"/>
+                        </w:rPr>
                       </w:r>
                     </w:p>
                   </w:txbxContent>

</xml_diff>